<commit_message>
added digital marketing courses
</commit_message>
<xml_diff>
--- a/coursecontents/Oracle DBA.docx
+++ b/coursecontents/Oracle DBA.docx
@@ -104,14 +104,14 @@
         <w:pStyle w:val="BodyText"/>
         <w:numPr>
           <w:ilvl w:val="0"/>
-          <w:numId w:val="2"/>
-        </w:numPr>
-        <w:tabs>
-          <w:tab w:val="clear" w:pos="720"/>
-          <w:tab w:val="left" w:pos="0" w:leader="none"/>
-        </w:tabs>
-        <w:spacing w:before="0" w:after="200"/>
-        <w:ind w:hanging="283" w:left="720"/>
+          <w:numId w:val="0"/>
+        </w:numPr>
+        <w:tabs>
+          <w:tab w:val="clear" w:pos="720"/>
+          <w:tab w:val="left" w:pos="0" w:leader="none"/>
+        </w:tabs>
+        <w:spacing w:before="0" w:after="200"/>
+        <w:ind w:hanging="0" w:left="720"/>
         <w:rPr/>
       </w:pPr>
       <w:r>
@@ -166,14 +166,14 @@
         <w:pStyle w:val="BodyText"/>
         <w:numPr>
           <w:ilvl w:val="0"/>
-          <w:numId w:val="4"/>
-        </w:numPr>
-        <w:tabs>
-          <w:tab w:val="clear" w:pos="720"/>
-          <w:tab w:val="left" w:pos="0" w:leader="none"/>
-        </w:tabs>
-        <w:spacing w:before="0" w:after="200"/>
-        <w:ind w:hanging="283" w:left="720"/>
+          <w:numId w:val="0"/>
+        </w:numPr>
+        <w:tabs>
+          <w:tab w:val="clear" w:pos="720"/>
+          <w:tab w:val="left" w:pos="0" w:leader="none"/>
+        </w:tabs>
+        <w:spacing w:before="0" w:after="200"/>
+        <w:ind w:hanging="0" w:left="720"/>
         <w:rPr/>
       </w:pPr>
       <w:r>
@@ -248,14 +248,14 @@
         <w:pStyle w:val="BodyText"/>
         <w:numPr>
           <w:ilvl w:val="0"/>
-          <w:numId w:val="6"/>
-        </w:numPr>
-        <w:tabs>
-          <w:tab w:val="clear" w:pos="720"/>
-          <w:tab w:val="left" w:pos="0" w:leader="none"/>
-        </w:tabs>
-        <w:spacing w:before="0" w:after="200"/>
-        <w:ind w:hanging="283" w:left="720"/>
+          <w:numId w:val="0"/>
+        </w:numPr>
+        <w:tabs>
+          <w:tab w:val="clear" w:pos="720"/>
+          <w:tab w:val="left" w:pos="0" w:leader="none"/>
+        </w:tabs>
+        <w:spacing w:before="0" w:after="200"/>
+        <w:ind w:hanging="0" w:left="720"/>
         <w:rPr/>
       </w:pPr>
       <w:r>
@@ -390,14 +390,14 @@
         <w:pStyle w:val="BodyText"/>
         <w:numPr>
           <w:ilvl w:val="0"/>
-          <w:numId w:val="8"/>
-        </w:numPr>
-        <w:tabs>
-          <w:tab w:val="clear" w:pos="720"/>
-          <w:tab w:val="left" w:pos="0" w:leader="none"/>
-        </w:tabs>
-        <w:spacing w:before="0" w:after="200"/>
-        <w:ind w:hanging="283" w:left="720"/>
+          <w:numId w:val="0"/>
+        </w:numPr>
+        <w:tabs>
+          <w:tab w:val="clear" w:pos="720"/>
+          <w:tab w:val="left" w:pos="0" w:leader="none"/>
+        </w:tabs>
+        <w:spacing w:before="0" w:after="200"/>
+        <w:ind w:hanging="0" w:left="720"/>
         <w:rPr/>
       </w:pPr>
       <w:r>
@@ -592,14 +592,14 @@
         <w:pStyle w:val="BodyText"/>
         <w:numPr>
           <w:ilvl w:val="0"/>
-          <w:numId w:val="10"/>
-        </w:numPr>
-        <w:tabs>
-          <w:tab w:val="clear" w:pos="720"/>
-          <w:tab w:val="left" w:pos="0" w:leader="none"/>
-        </w:tabs>
-        <w:spacing w:before="0" w:after="200"/>
-        <w:ind w:hanging="283" w:left="720"/>
+          <w:numId w:val="0"/>
+        </w:numPr>
+        <w:tabs>
+          <w:tab w:val="clear" w:pos="720"/>
+          <w:tab w:val="left" w:pos="0" w:leader="none"/>
+        </w:tabs>
+        <w:spacing w:before="0" w:after="200"/>
+        <w:ind w:hanging="0" w:left="720"/>
         <w:rPr/>
       </w:pPr>
       <w:r>
@@ -694,14 +694,14 @@
         <w:pStyle w:val="BodyText"/>
         <w:numPr>
           <w:ilvl w:val="0"/>
-          <w:numId w:val="12"/>
-        </w:numPr>
-        <w:tabs>
-          <w:tab w:val="clear" w:pos="720"/>
-          <w:tab w:val="left" w:pos="0" w:leader="none"/>
-        </w:tabs>
-        <w:spacing w:before="0" w:after="200"/>
-        <w:ind w:hanging="283" w:left="720"/>
+          <w:numId w:val="0"/>
+        </w:numPr>
+        <w:tabs>
+          <w:tab w:val="clear" w:pos="720"/>
+          <w:tab w:val="left" w:pos="0" w:leader="none"/>
+        </w:tabs>
+        <w:spacing w:before="0" w:after="200"/>
+        <w:ind w:hanging="0" w:left="720"/>
         <w:rPr/>
       </w:pPr>
       <w:r>
@@ -876,14 +876,14 @@
         <w:pStyle w:val="BodyText"/>
         <w:numPr>
           <w:ilvl w:val="0"/>
-          <w:numId w:val="14"/>
-        </w:numPr>
-        <w:tabs>
-          <w:tab w:val="clear" w:pos="720"/>
-          <w:tab w:val="left" w:pos="0" w:leader="none"/>
-        </w:tabs>
-        <w:spacing w:before="0" w:after="200"/>
-        <w:ind w:hanging="283" w:left="720"/>
+          <w:numId w:val="0"/>
+        </w:numPr>
+        <w:tabs>
+          <w:tab w:val="clear" w:pos="720"/>
+          <w:tab w:val="left" w:pos="0" w:leader="none"/>
+        </w:tabs>
+        <w:spacing w:before="0" w:after="200"/>
+        <w:ind w:hanging="0" w:left="720"/>
         <w:rPr/>
       </w:pPr>
       <w:r>
@@ -958,14 +958,14 @@
         <w:pStyle w:val="BodyText"/>
         <w:numPr>
           <w:ilvl w:val="0"/>
-          <w:numId w:val="16"/>
-        </w:numPr>
-        <w:tabs>
-          <w:tab w:val="clear" w:pos="720"/>
-          <w:tab w:val="left" w:pos="0" w:leader="none"/>
-        </w:tabs>
-        <w:spacing w:before="0" w:after="200"/>
-        <w:ind w:hanging="283" w:left="720"/>
+          <w:numId w:val="0"/>
+        </w:numPr>
+        <w:tabs>
+          <w:tab w:val="clear" w:pos="720"/>
+          <w:tab w:val="left" w:pos="0" w:leader="none"/>
+        </w:tabs>
+        <w:spacing w:before="0" w:after="200"/>
+        <w:ind w:hanging="0" w:left="720"/>
         <w:rPr/>
       </w:pPr>
       <w:r>
@@ -1100,14 +1100,14 @@
         <w:pStyle w:val="BodyText"/>
         <w:numPr>
           <w:ilvl w:val="0"/>
-          <w:numId w:val="18"/>
-        </w:numPr>
-        <w:tabs>
-          <w:tab w:val="clear" w:pos="720"/>
-          <w:tab w:val="left" w:pos="0" w:leader="none"/>
-        </w:tabs>
-        <w:spacing w:before="0" w:after="200"/>
-        <w:ind w:hanging="283" w:left="720"/>
+          <w:numId w:val="0"/>
+        </w:numPr>
+        <w:tabs>
+          <w:tab w:val="clear" w:pos="720"/>
+          <w:tab w:val="left" w:pos="0" w:leader="none"/>
+        </w:tabs>
+        <w:spacing w:before="0" w:after="200"/>
+        <w:ind w:hanging="0" w:left="720"/>
         <w:rPr/>
       </w:pPr>
       <w:r>
@@ -1282,14 +1282,14 @@
         <w:pStyle w:val="BodyText"/>
         <w:numPr>
           <w:ilvl w:val="0"/>
-          <w:numId w:val="20"/>
-        </w:numPr>
-        <w:tabs>
-          <w:tab w:val="clear" w:pos="720"/>
-          <w:tab w:val="left" w:pos="0" w:leader="none"/>
-        </w:tabs>
-        <w:spacing w:before="0" w:after="200"/>
-        <w:ind w:hanging="283" w:left="720"/>
+          <w:numId w:val="0"/>
+        </w:numPr>
+        <w:tabs>
+          <w:tab w:val="clear" w:pos="720"/>
+          <w:tab w:val="left" w:pos="0" w:leader="none"/>
+        </w:tabs>
+        <w:spacing w:before="0" w:after="200"/>
+        <w:ind w:hanging="0" w:left="720"/>
         <w:rPr/>
       </w:pPr>
       <w:r>
@@ -1404,14 +1404,14 @@
         <w:pStyle w:val="BodyText"/>
         <w:numPr>
           <w:ilvl w:val="0"/>
-          <w:numId w:val="22"/>
-        </w:numPr>
-        <w:tabs>
-          <w:tab w:val="clear" w:pos="720"/>
-          <w:tab w:val="left" w:pos="0" w:leader="none"/>
-        </w:tabs>
-        <w:spacing w:before="0" w:after="200"/>
-        <w:ind w:hanging="283" w:left="720"/>
+          <w:numId w:val="0"/>
+        </w:numPr>
+        <w:tabs>
+          <w:tab w:val="clear" w:pos="720"/>
+          <w:tab w:val="left" w:pos="0" w:leader="none"/>
+        </w:tabs>
+        <w:spacing w:before="0" w:after="200"/>
+        <w:ind w:hanging="0" w:left="720"/>
         <w:rPr/>
       </w:pPr>
       <w:r>
@@ -1486,14 +1486,14 @@
         <w:pStyle w:val="BodyText"/>
         <w:numPr>
           <w:ilvl w:val="0"/>
-          <w:numId w:val="24"/>
-        </w:numPr>
-        <w:tabs>
-          <w:tab w:val="clear" w:pos="720"/>
-          <w:tab w:val="left" w:pos="0" w:leader="none"/>
-        </w:tabs>
-        <w:spacing w:before="0" w:after="200"/>
-        <w:ind w:hanging="283" w:left="720"/>
+          <w:numId w:val="0"/>
+        </w:numPr>
+        <w:tabs>
+          <w:tab w:val="clear" w:pos="720"/>
+          <w:tab w:val="left" w:pos="0" w:leader="none"/>
+        </w:tabs>
+        <w:spacing w:before="0" w:after="200"/>
+        <w:ind w:hanging="0" w:left="720"/>
         <w:rPr/>
       </w:pPr>
       <w:r>
@@ -1708,14 +1708,14 @@
         <w:pStyle w:val="BodyText"/>
         <w:numPr>
           <w:ilvl w:val="0"/>
-          <w:numId w:val="26"/>
-        </w:numPr>
-        <w:tabs>
-          <w:tab w:val="clear" w:pos="720"/>
-          <w:tab w:val="left" w:pos="0" w:leader="none"/>
-        </w:tabs>
-        <w:spacing w:before="0" w:after="200"/>
-        <w:ind w:hanging="283" w:left="720"/>
+          <w:numId w:val="0"/>
+        </w:numPr>
+        <w:tabs>
+          <w:tab w:val="clear" w:pos="720"/>
+          <w:tab w:val="left" w:pos="0" w:leader="none"/>
+        </w:tabs>
+        <w:spacing w:before="0" w:after="200"/>
+        <w:ind w:hanging="0" w:left="720"/>
         <w:rPr/>
       </w:pPr>
       <w:r>
@@ -1750,14 +1750,14 @@
         <w:pStyle w:val="BodyText"/>
         <w:numPr>
           <w:ilvl w:val="0"/>
-          <w:numId w:val="28"/>
-        </w:numPr>
-        <w:tabs>
-          <w:tab w:val="clear" w:pos="720"/>
-          <w:tab w:val="left" w:pos="0" w:leader="none"/>
-        </w:tabs>
-        <w:spacing w:before="0" w:after="200"/>
-        <w:ind w:hanging="283" w:left="720"/>
+          <w:numId w:val="0"/>
+        </w:numPr>
+        <w:tabs>
+          <w:tab w:val="clear" w:pos="720"/>
+          <w:tab w:val="left" w:pos="0" w:leader="none"/>
+        </w:tabs>
+        <w:spacing w:before="0" w:after="200"/>
+        <w:ind w:hanging="0" w:left="720"/>
         <w:rPr/>
       </w:pPr>
       <w:r>
@@ -1932,14 +1932,14 @@
         <w:pStyle w:val="BodyText"/>
         <w:numPr>
           <w:ilvl w:val="0"/>
-          <w:numId w:val="30"/>
-        </w:numPr>
-        <w:tabs>
-          <w:tab w:val="clear" w:pos="720"/>
-          <w:tab w:val="left" w:pos="0" w:leader="none"/>
-        </w:tabs>
-        <w:spacing w:before="0" w:after="200"/>
-        <w:ind w:hanging="283" w:left="720"/>
+          <w:numId w:val="0"/>
+        </w:numPr>
+        <w:tabs>
+          <w:tab w:val="clear" w:pos="720"/>
+          <w:tab w:val="left" w:pos="0" w:leader="none"/>
+        </w:tabs>
+        <w:spacing w:before="0" w:after="200"/>
+        <w:ind w:hanging="0" w:left="709"/>
         <w:rPr/>
       </w:pPr>
       <w:r>
@@ -1954,7 +1954,7 @@
         <w:pStyle w:val="BodyText"/>
         <w:numPr>
           <w:ilvl w:val="0"/>
-          <w:numId w:val="31"/>
+          <w:numId w:val="30"/>
         </w:numPr>
         <w:tabs>
           <w:tab w:val="clear" w:pos="720"/>
@@ -1974,7 +1974,7 @@
         <w:pStyle w:val="BodyText"/>
         <w:numPr>
           <w:ilvl w:val="0"/>
-          <w:numId w:val="31"/>
+          <w:numId w:val="30"/>
         </w:numPr>
         <w:tabs>
           <w:tab w:val="clear" w:pos="720"/>
@@ -1994,7 +1994,7 @@
         <w:pStyle w:val="BodyText"/>
         <w:numPr>
           <w:ilvl w:val="0"/>
-          <w:numId w:val="31"/>
+          <w:numId w:val="30"/>
         </w:numPr>
         <w:tabs>
           <w:tab w:val="clear" w:pos="720"/>
@@ -2014,7 +2014,7 @@
         <w:pStyle w:val="BodyText"/>
         <w:numPr>
           <w:ilvl w:val="0"/>
-          <w:numId w:val="31"/>
+          <w:numId w:val="30"/>
         </w:numPr>
         <w:tabs>
           <w:tab w:val="clear" w:pos="720"/>
@@ -2034,7 +2034,7 @@
         <w:pStyle w:val="BodyText"/>
         <w:numPr>
           <w:ilvl w:val="0"/>
-          <w:numId w:val="31"/>
+          <w:numId w:val="30"/>
         </w:numPr>
         <w:tabs>
           <w:tab w:val="clear" w:pos="720"/>
@@ -2054,7 +2054,7 @@
         <w:pStyle w:val="BodyText"/>
         <w:numPr>
           <w:ilvl w:val="0"/>
-          <w:numId w:val="31"/>
+          <w:numId w:val="30"/>
         </w:numPr>
         <w:tabs>
           <w:tab w:val="clear" w:pos="720"/>
@@ -2263,6 +2263,7 @@
         </w:tabs>
         <w:ind w:left="1080" w:hanging="360"/>
       </w:pPr>
+      <w:rPr/>
     </w:lvl>
     <w:lvl w:ilvl="2">
       <w:start w:val="1"/>
@@ -2275,6 +2276,7 @@
         </w:tabs>
         <w:ind w:left="1440" w:hanging="360"/>
       </w:pPr>
+      <w:rPr/>
     </w:lvl>
     <w:lvl w:ilvl="3">
       <w:start w:val="1"/>
@@ -2287,6 +2289,7 @@
         </w:tabs>
         <w:ind w:left="1800" w:hanging="360"/>
       </w:pPr>
+      <w:rPr/>
     </w:lvl>
     <w:lvl w:ilvl="4">
       <w:start w:val="1"/>
@@ -2299,6 +2302,7 @@
         </w:tabs>
         <w:ind w:left="2160" w:hanging="360"/>
       </w:pPr>
+      <w:rPr/>
     </w:lvl>
     <w:lvl w:ilvl="5">
       <w:start w:val="1"/>
@@ -2311,6 +2315,7 @@
         </w:tabs>
         <w:ind w:left="2520" w:hanging="360"/>
       </w:pPr>
+      <w:rPr/>
     </w:lvl>
     <w:lvl w:ilvl="6">
       <w:start w:val="1"/>
@@ -2323,6 +2328,7 @@
         </w:tabs>
         <w:ind w:left="2880" w:hanging="360"/>
       </w:pPr>
+      <w:rPr/>
     </w:lvl>
     <w:lvl w:ilvl="7">
       <w:start w:val="1"/>
@@ -2335,6 +2341,7 @@
         </w:tabs>
         <w:ind w:left="3240" w:hanging="360"/>
       </w:pPr>
+      <w:rPr/>
     </w:lvl>
     <w:lvl w:ilvl="8">
       <w:start w:val="1"/>
@@ -2347,6 +2354,7 @@
         </w:tabs>
         <w:ind w:left="3600" w:hanging="360"/>
       </w:pPr>
+      <w:rPr/>
     </w:lvl>
   </w:abstractNum>
   <w:abstractNum w:abstractNumId="3">
@@ -2513,6 +2521,7 @@
         </w:tabs>
         <w:ind w:left="1080" w:hanging="360"/>
       </w:pPr>
+      <w:rPr/>
     </w:lvl>
     <w:lvl w:ilvl="2">
       <w:start w:val="1"/>
@@ -2525,6 +2534,7 @@
         </w:tabs>
         <w:ind w:left="1440" w:hanging="360"/>
       </w:pPr>
+      <w:rPr/>
     </w:lvl>
     <w:lvl w:ilvl="3">
       <w:start w:val="1"/>
@@ -2537,6 +2547,7 @@
         </w:tabs>
         <w:ind w:left="1800" w:hanging="360"/>
       </w:pPr>
+      <w:rPr/>
     </w:lvl>
     <w:lvl w:ilvl="4">
       <w:start w:val="1"/>
@@ -2549,6 +2560,7 @@
         </w:tabs>
         <w:ind w:left="2160" w:hanging="360"/>
       </w:pPr>
+      <w:rPr/>
     </w:lvl>
     <w:lvl w:ilvl="5">
       <w:start w:val="1"/>
@@ -2561,6 +2573,7 @@
         </w:tabs>
         <w:ind w:left="2520" w:hanging="360"/>
       </w:pPr>
+      <w:rPr/>
     </w:lvl>
     <w:lvl w:ilvl="6">
       <w:start w:val="1"/>
@@ -2573,6 +2586,7 @@
         </w:tabs>
         <w:ind w:left="2880" w:hanging="360"/>
       </w:pPr>
+      <w:rPr/>
     </w:lvl>
     <w:lvl w:ilvl="7">
       <w:start w:val="1"/>
@@ -2585,6 +2599,7 @@
         </w:tabs>
         <w:ind w:left="3240" w:hanging="360"/>
       </w:pPr>
+      <w:rPr/>
     </w:lvl>
     <w:lvl w:ilvl="8">
       <w:start w:val="1"/>
@@ -2597,6 +2612,7 @@
         </w:tabs>
         <w:ind w:left="3600" w:hanging="360"/>
       </w:pPr>
+      <w:rPr/>
     </w:lvl>
   </w:abstractNum>
   <w:abstractNum w:abstractNumId="5">
@@ -2763,6 +2779,7 @@
         </w:tabs>
         <w:ind w:left="1080" w:hanging="360"/>
       </w:pPr>
+      <w:rPr/>
     </w:lvl>
     <w:lvl w:ilvl="2">
       <w:start w:val="1"/>
@@ -2775,6 +2792,7 @@
         </w:tabs>
         <w:ind w:left="1440" w:hanging="360"/>
       </w:pPr>
+      <w:rPr/>
     </w:lvl>
     <w:lvl w:ilvl="3">
       <w:start w:val="1"/>
@@ -2787,6 +2805,7 @@
         </w:tabs>
         <w:ind w:left="1800" w:hanging="360"/>
       </w:pPr>
+      <w:rPr/>
     </w:lvl>
     <w:lvl w:ilvl="4">
       <w:start w:val="1"/>
@@ -2799,6 +2818,7 @@
         </w:tabs>
         <w:ind w:left="2160" w:hanging="360"/>
       </w:pPr>
+      <w:rPr/>
     </w:lvl>
     <w:lvl w:ilvl="5">
       <w:start w:val="1"/>
@@ -2811,6 +2831,7 @@
         </w:tabs>
         <w:ind w:left="2520" w:hanging="360"/>
       </w:pPr>
+      <w:rPr/>
     </w:lvl>
     <w:lvl w:ilvl="6">
       <w:start w:val="1"/>
@@ -2823,6 +2844,7 @@
         </w:tabs>
         <w:ind w:left="2880" w:hanging="360"/>
       </w:pPr>
+      <w:rPr/>
     </w:lvl>
     <w:lvl w:ilvl="7">
       <w:start w:val="1"/>
@@ -2835,6 +2857,7 @@
         </w:tabs>
         <w:ind w:left="3240" w:hanging="360"/>
       </w:pPr>
+      <w:rPr/>
     </w:lvl>
     <w:lvl w:ilvl="8">
       <w:start w:val="1"/>
@@ -2847,6 +2870,7 @@
         </w:tabs>
         <w:ind w:left="3600" w:hanging="360"/>
       </w:pPr>
+      <w:rPr/>
     </w:lvl>
   </w:abstractNum>
   <w:abstractNum w:abstractNumId="7">
@@ -3013,6 +3037,7 @@
         </w:tabs>
         <w:ind w:left="1080" w:hanging="360"/>
       </w:pPr>
+      <w:rPr/>
     </w:lvl>
     <w:lvl w:ilvl="2">
       <w:start w:val="1"/>
@@ -3025,6 +3050,7 @@
         </w:tabs>
         <w:ind w:left="1440" w:hanging="360"/>
       </w:pPr>
+      <w:rPr/>
     </w:lvl>
     <w:lvl w:ilvl="3">
       <w:start w:val="1"/>
@@ -3037,6 +3063,7 @@
         </w:tabs>
         <w:ind w:left="1800" w:hanging="360"/>
       </w:pPr>
+      <w:rPr/>
     </w:lvl>
     <w:lvl w:ilvl="4">
       <w:start w:val="1"/>
@@ -3049,6 +3076,7 @@
         </w:tabs>
         <w:ind w:left="2160" w:hanging="360"/>
       </w:pPr>
+      <w:rPr/>
     </w:lvl>
     <w:lvl w:ilvl="5">
       <w:start w:val="1"/>
@@ -3061,6 +3089,7 @@
         </w:tabs>
         <w:ind w:left="2520" w:hanging="360"/>
       </w:pPr>
+      <w:rPr/>
     </w:lvl>
     <w:lvl w:ilvl="6">
       <w:start w:val="1"/>
@@ -3073,6 +3102,7 @@
         </w:tabs>
         <w:ind w:left="2880" w:hanging="360"/>
       </w:pPr>
+      <w:rPr/>
     </w:lvl>
     <w:lvl w:ilvl="7">
       <w:start w:val="1"/>
@@ -3085,6 +3115,7 @@
         </w:tabs>
         <w:ind w:left="3240" w:hanging="360"/>
       </w:pPr>
+      <w:rPr/>
     </w:lvl>
     <w:lvl w:ilvl="8">
       <w:start w:val="1"/>
@@ -3097,6 +3128,7 @@
         </w:tabs>
         <w:ind w:left="3600" w:hanging="360"/>
       </w:pPr>
+      <w:rPr/>
     </w:lvl>
   </w:abstractNum>
   <w:abstractNum w:abstractNumId="9">
@@ -3263,6 +3295,7 @@
         </w:tabs>
         <w:ind w:left="1080" w:hanging="360"/>
       </w:pPr>
+      <w:rPr/>
     </w:lvl>
     <w:lvl w:ilvl="2">
       <w:start w:val="1"/>
@@ -3275,6 +3308,7 @@
         </w:tabs>
         <w:ind w:left="1440" w:hanging="360"/>
       </w:pPr>
+      <w:rPr/>
     </w:lvl>
     <w:lvl w:ilvl="3">
       <w:start w:val="1"/>
@@ -3287,6 +3321,7 @@
         </w:tabs>
         <w:ind w:left="1800" w:hanging="360"/>
       </w:pPr>
+      <w:rPr/>
     </w:lvl>
     <w:lvl w:ilvl="4">
       <w:start w:val="1"/>
@@ -3299,6 +3334,7 @@
         </w:tabs>
         <w:ind w:left="2160" w:hanging="360"/>
       </w:pPr>
+      <w:rPr/>
     </w:lvl>
     <w:lvl w:ilvl="5">
       <w:start w:val="1"/>
@@ -3311,6 +3347,7 @@
         </w:tabs>
         <w:ind w:left="2520" w:hanging="360"/>
       </w:pPr>
+      <w:rPr/>
     </w:lvl>
     <w:lvl w:ilvl="6">
       <w:start w:val="1"/>
@@ -3323,6 +3360,7 @@
         </w:tabs>
         <w:ind w:left="2880" w:hanging="360"/>
       </w:pPr>
+      <w:rPr/>
     </w:lvl>
     <w:lvl w:ilvl="7">
       <w:start w:val="1"/>
@@ -3335,6 +3373,7 @@
         </w:tabs>
         <w:ind w:left="3240" w:hanging="360"/>
       </w:pPr>
+      <w:rPr/>
     </w:lvl>
     <w:lvl w:ilvl="8">
       <w:start w:val="1"/>
@@ -3347,6 +3386,7 @@
         </w:tabs>
         <w:ind w:left="3600" w:hanging="360"/>
       </w:pPr>
+      <w:rPr/>
     </w:lvl>
   </w:abstractNum>
   <w:abstractNum w:abstractNumId="11">
@@ -3513,6 +3553,7 @@
         </w:tabs>
         <w:ind w:left="1080" w:hanging="360"/>
       </w:pPr>
+      <w:rPr/>
     </w:lvl>
     <w:lvl w:ilvl="2">
       <w:start w:val="1"/>
@@ -3525,6 +3566,7 @@
         </w:tabs>
         <w:ind w:left="1440" w:hanging="360"/>
       </w:pPr>
+      <w:rPr/>
     </w:lvl>
     <w:lvl w:ilvl="3">
       <w:start w:val="1"/>
@@ -3537,6 +3579,7 @@
         </w:tabs>
         <w:ind w:left="1800" w:hanging="360"/>
       </w:pPr>
+      <w:rPr/>
     </w:lvl>
     <w:lvl w:ilvl="4">
       <w:start w:val="1"/>
@@ -3549,6 +3592,7 @@
         </w:tabs>
         <w:ind w:left="2160" w:hanging="360"/>
       </w:pPr>
+      <w:rPr/>
     </w:lvl>
     <w:lvl w:ilvl="5">
       <w:start w:val="1"/>
@@ -3561,6 +3605,7 @@
         </w:tabs>
         <w:ind w:left="2520" w:hanging="360"/>
       </w:pPr>
+      <w:rPr/>
     </w:lvl>
     <w:lvl w:ilvl="6">
       <w:start w:val="1"/>
@@ -3573,6 +3618,7 @@
         </w:tabs>
         <w:ind w:left="2880" w:hanging="360"/>
       </w:pPr>
+      <w:rPr/>
     </w:lvl>
     <w:lvl w:ilvl="7">
       <w:start w:val="1"/>
@@ -3585,6 +3631,7 @@
         </w:tabs>
         <w:ind w:left="3240" w:hanging="360"/>
       </w:pPr>
+      <w:rPr/>
     </w:lvl>
     <w:lvl w:ilvl="8">
       <w:start w:val="1"/>
@@ -3597,6 +3644,7 @@
         </w:tabs>
         <w:ind w:left="3600" w:hanging="360"/>
       </w:pPr>
+      <w:rPr/>
     </w:lvl>
   </w:abstractNum>
   <w:abstractNum w:abstractNumId="13">
@@ -3763,6 +3811,7 @@
         </w:tabs>
         <w:ind w:left="1080" w:hanging="360"/>
       </w:pPr>
+      <w:rPr/>
     </w:lvl>
     <w:lvl w:ilvl="2">
       <w:start w:val="1"/>
@@ -3775,6 +3824,7 @@
         </w:tabs>
         <w:ind w:left="1440" w:hanging="360"/>
       </w:pPr>
+      <w:rPr/>
     </w:lvl>
     <w:lvl w:ilvl="3">
       <w:start w:val="1"/>
@@ -3787,6 +3837,7 @@
         </w:tabs>
         <w:ind w:left="1800" w:hanging="360"/>
       </w:pPr>
+      <w:rPr/>
     </w:lvl>
     <w:lvl w:ilvl="4">
       <w:start w:val="1"/>
@@ -3799,6 +3850,7 @@
         </w:tabs>
         <w:ind w:left="2160" w:hanging="360"/>
       </w:pPr>
+      <w:rPr/>
     </w:lvl>
     <w:lvl w:ilvl="5">
       <w:start w:val="1"/>
@@ -3811,6 +3863,7 @@
         </w:tabs>
         <w:ind w:left="2520" w:hanging="360"/>
       </w:pPr>
+      <w:rPr/>
     </w:lvl>
     <w:lvl w:ilvl="6">
       <w:start w:val="1"/>
@@ -3823,6 +3876,7 @@
         </w:tabs>
         <w:ind w:left="2880" w:hanging="360"/>
       </w:pPr>
+      <w:rPr/>
     </w:lvl>
     <w:lvl w:ilvl="7">
       <w:start w:val="1"/>
@@ -3835,6 +3889,7 @@
         </w:tabs>
         <w:ind w:left="3240" w:hanging="360"/>
       </w:pPr>
+      <w:rPr/>
     </w:lvl>
     <w:lvl w:ilvl="8">
       <w:start w:val="1"/>
@@ -3847,6 +3902,7 @@
         </w:tabs>
         <w:ind w:left="3600" w:hanging="360"/>
       </w:pPr>
+      <w:rPr/>
     </w:lvl>
   </w:abstractNum>
   <w:abstractNum w:abstractNumId="15">
@@ -4013,6 +4069,7 @@
         </w:tabs>
         <w:ind w:left="1080" w:hanging="360"/>
       </w:pPr>
+      <w:rPr/>
     </w:lvl>
     <w:lvl w:ilvl="2">
       <w:start w:val="1"/>
@@ -4025,6 +4082,7 @@
         </w:tabs>
         <w:ind w:left="1440" w:hanging="360"/>
       </w:pPr>
+      <w:rPr/>
     </w:lvl>
     <w:lvl w:ilvl="3">
       <w:start w:val="1"/>
@@ -4037,6 +4095,7 @@
         </w:tabs>
         <w:ind w:left="1800" w:hanging="360"/>
       </w:pPr>
+      <w:rPr/>
     </w:lvl>
     <w:lvl w:ilvl="4">
       <w:start w:val="1"/>
@@ -4049,6 +4108,7 @@
         </w:tabs>
         <w:ind w:left="2160" w:hanging="360"/>
       </w:pPr>
+      <w:rPr/>
     </w:lvl>
     <w:lvl w:ilvl="5">
       <w:start w:val="1"/>
@@ -4061,6 +4121,7 @@
         </w:tabs>
         <w:ind w:left="2520" w:hanging="360"/>
       </w:pPr>
+      <w:rPr/>
     </w:lvl>
     <w:lvl w:ilvl="6">
       <w:start w:val="1"/>
@@ -4073,6 +4134,7 @@
         </w:tabs>
         <w:ind w:left="2880" w:hanging="360"/>
       </w:pPr>
+      <w:rPr/>
     </w:lvl>
     <w:lvl w:ilvl="7">
       <w:start w:val="1"/>
@@ -4085,6 +4147,7 @@
         </w:tabs>
         <w:ind w:left="3240" w:hanging="360"/>
       </w:pPr>
+      <w:rPr/>
     </w:lvl>
     <w:lvl w:ilvl="8">
       <w:start w:val="1"/>
@@ -4097,6 +4160,7 @@
         </w:tabs>
         <w:ind w:left="3600" w:hanging="360"/>
       </w:pPr>
+      <w:rPr/>
     </w:lvl>
   </w:abstractNum>
   <w:abstractNum w:abstractNumId="17">
@@ -4263,6 +4327,7 @@
         </w:tabs>
         <w:ind w:left="1080" w:hanging="360"/>
       </w:pPr>
+      <w:rPr/>
     </w:lvl>
     <w:lvl w:ilvl="2">
       <w:start w:val="1"/>
@@ -4275,6 +4340,7 @@
         </w:tabs>
         <w:ind w:left="1440" w:hanging="360"/>
       </w:pPr>
+      <w:rPr/>
     </w:lvl>
     <w:lvl w:ilvl="3">
       <w:start w:val="1"/>
@@ -4287,6 +4353,7 @@
         </w:tabs>
         <w:ind w:left="1800" w:hanging="360"/>
       </w:pPr>
+      <w:rPr/>
     </w:lvl>
     <w:lvl w:ilvl="4">
       <w:start w:val="1"/>
@@ -4299,6 +4366,7 @@
         </w:tabs>
         <w:ind w:left="2160" w:hanging="360"/>
       </w:pPr>
+      <w:rPr/>
     </w:lvl>
     <w:lvl w:ilvl="5">
       <w:start w:val="1"/>
@@ -4311,6 +4379,7 @@
         </w:tabs>
         <w:ind w:left="2520" w:hanging="360"/>
       </w:pPr>
+      <w:rPr/>
     </w:lvl>
     <w:lvl w:ilvl="6">
       <w:start w:val="1"/>
@@ -4323,6 +4392,7 @@
         </w:tabs>
         <w:ind w:left="2880" w:hanging="360"/>
       </w:pPr>
+      <w:rPr/>
     </w:lvl>
     <w:lvl w:ilvl="7">
       <w:start w:val="1"/>
@@ -4335,6 +4405,7 @@
         </w:tabs>
         <w:ind w:left="3240" w:hanging="360"/>
       </w:pPr>
+      <w:rPr/>
     </w:lvl>
     <w:lvl w:ilvl="8">
       <w:start w:val="1"/>
@@ -4347,6 +4418,7 @@
         </w:tabs>
         <w:ind w:left="3600" w:hanging="360"/>
       </w:pPr>
+      <w:rPr/>
     </w:lvl>
   </w:abstractNum>
   <w:abstractNum w:abstractNumId="19">
@@ -4513,6 +4585,7 @@
         </w:tabs>
         <w:ind w:left="1080" w:hanging="360"/>
       </w:pPr>
+      <w:rPr/>
     </w:lvl>
     <w:lvl w:ilvl="2">
       <w:start w:val="1"/>
@@ -4525,6 +4598,7 @@
         </w:tabs>
         <w:ind w:left="1440" w:hanging="360"/>
       </w:pPr>
+      <w:rPr/>
     </w:lvl>
     <w:lvl w:ilvl="3">
       <w:start w:val="1"/>
@@ -4537,6 +4611,7 @@
         </w:tabs>
         <w:ind w:left="1800" w:hanging="360"/>
       </w:pPr>
+      <w:rPr/>
     </w:lvl>
     <w:lvl w:ilvl="4">
       <w:start w:val="1"/>
@@ -4549,6 +4624,7 @@
         </w:tabs>
         <w:ind w:left="2160" w:hanging="360"/>
       </w:pPr>
+      <w:rPr/>
     </w:lvl>
     <w:lvl w:ilvl="5">
       <w:start w:val="1"/>
@@ -4561,6 +4637,7 @@
         </w:tabs>
         <w:ind w:left="2520" w:hanging="360"/>
       </w:pPr>
+      <w:rPr/>
     </w:lvl>
     <w:lvl w:ilvl="6">
       <w:start w:val="1"/>
@@ -4573,6 +4650,7 @@
         </w:tabs>
         <w:ind w:left="2880" w:hanging="360"/>
       </w:pPr>
+      <w:rPr/>
     </w:lvl>
     <w:lvl w:ilvl="7">
       <w:start w:val="1"/>
@@ -4585,6 +4663,7 @@
         </w:tabs>
         <w:ind w:left="3240" w:hanging="360"/>
       </w:pPr>
+      <w:rPr/>
     </w:lvl>
     <w:lvl w:ilvl="8">
       <w:start w:val="1"/>
@@ -4597,6 +4676,7 @@
         </w:tabs>
         <w:ind w:left="3600" w:hanging="360"/>
       </w:pPr>
+      <w:rPr/>
     </w:lvl>
   </w:abstractNum>
   <w:abstractNum w:abstractNumId="21">
@@ -4763,6 +4843,7 @@
         </w:tabs>
         <w:ind w:left="1080" w:hanging="360"/>
       </w:pPr>
+      <w:rPr/>
     </w:lvl>
     <w:lvl w:ilvl="2">
       <w:start w:val="1"/>
@@ -4775,6 +4856,7 @@
         </w:tabs>
         <w:ind w:left="1440" w:hanging="360"/>
       </w:pPr>
+      <w:rPr/>
     </w:lvl>
     <w:lvl w:ilvl="3">
       <w:start w:val="1"/>
@@ -4787,6 +4869,7 @@
         </w:tabs>
         <w:ind w:left="1800" w:hanging="360"/>
       </w:pPr>
+      <w:rPr/>
     </w:lvl>
     <w:lvl w:ilvl="4">
       <w:start w:val="1"/>
@@ -4799,6 +4882,7 @@
         </w:tabs>
         <w:ind w:left="2160" w:hanging="360"/>
       </w:pPr>
+      <w:rPr/>
     </w:lvl>
     <w:lvl w:ilvl="5">
       <w:start w:val="1"/>
@@ -4811,6 +4895,7 @@
         </w:tabs>
         <w:ind w:left="2520" w:hanging="360"/>
       </w:pPr>
+      <w:rPr/>
     </w:lvl>
     <w:lvl w:ilvl="6">
       <w:start w:val="1"/>
@@ -4823,6 +4908,7 @@
         </w:tabs>
         <w:ind w:left="2880" w:hanging="360"/>
       </w:pPr>
+      <w:rPr/>
     </w:lvl>
     <w:lvl w:ilvl="7">
       <w:start w:val="1"/>
@@ -4835,6 +4921,7 @@
         </w:tabs>
         <w:ind w:left="3240" w:hanging="360"/>
       </w:pPr>
+      <w:rPr/>
     </w:lvl>
     <w:lvl w:ilvl="8">
       <w:start w:val="1"/>
@@ -4847,6 +4934,7 @@
         </w:tabs>
         <w:ind w:left="3600" w:hanging="360"/>
       </w:pPr>
+      <w:rPr/>
     </w:lvl>
   </w:abstractNum>
   <w:abstractNum w:abstractNumId="23">
@@ -5013,6 +5101,7 @@
         </w:tabs>
         <w:ind w:left="1080" w:hanging="360"/>
       </w:pPr>
+      <w:rPr/>
     </w:lvl>
     <w:lvl w:ilvl="2">
       <w:start w:val="1"/>
@@ -5025,6 +5114,7 @@
         </w:tabs>
         <w:ind w:left="1440" w:hanging="360"/>
       </w:pPr>
+      <w:rPr/>
     </w:lvl>
     <w:lvl w:ilvl="3">
       <w:start w:val="1"/>
@@ -5037,6 +5127,7 @@
         </w:tabs>
         <w:ind w:left="1800" w:hanging="360"/>
       </w:pPr>
+      <w:rPr/>
     </w:lvl>
     <w:lvl w:ilvl="4">
       <w:start w:val="1"/>
@@ -5049,6 +5140,7 @@
         </w:tabs>
         <w:ind w:left="2160" w:hanging="360"/>
       </w:pPr>
+      <w:rPr/>
     </w:lvl>
     <w:lvl w:ilvl="5">
       <w:start w:val="1"/>
@@ -5061,6 +5153,7 @@
         </w:tabs>
         <w:ind w:left="2520" w:hanging="360"/>
       </w:pPr>
+      <w:rPr/>
     </w:lvl>
     <w:lvl w:ilvl="6">
       <w:start w:val="1"/>
@@ -5073,6 +5166,7 @@
         </w:tabs>
         <w:ind w:left="2880" w:hanging="360"/>
       </w:pPr>
+      <w:rPr/>
     </w:lvl>
     <w:lvl w:ilvl="7">
       <w:start w:val="1"/>
@@ -5085,6 +5179,7 @@
         </w:tabs>
         <w:ind w:left="3240" w:hanging="360"/>
       </w:pPr>
+      <w:rPr/>
     </w:lvl>
     <w:lvl w:ilvl="8">
       <w:start w:val="1"/>
@@ -5097,6 +5192,7 @@
         </w:tabs>
         <w:ind w:left="3600" w:hanging="360"/>
       </w:pPr>
+      <w:rPr/>
     </w:lvl>
   </w:abstractNum>
   <w:abstractNum w:abstractNumId="25">
@@ -5263,6 +5359,7 @@
         </w:tabs>
         <w:ind w:left="1080" w:hanging="360"/>
       </w:pPr>
+      <w:rPr/>
     </w:lvl>
     <w:lvl w:ilvl="2">
       <w:start w:val="1"/>
@@ -5275,6 +5372,7 @@
         </w:tabs>
         <w:ind w:left="1440" w:hanging="360"/>
       </w:pPr>
+      <w:rPr/>
     </w:lvl>
     <w:lvl w:ilvl="3">
       <w:start w:val="1"/>
@@ -5287,6 +5385,7 @@
         </w:tabs>
         <w:ind w:left="1800" w:hanging="360"/>
       </w:pPr>
+      <w:rPr/>
     </w:lvl>
     <w:lvl w:ilvl="4">
       <w:start w:val="1"/>
@@ -5299,6 +5398,7 @@
         </w:tabs>
         <w:ind w:left="2160" w:hanging="360"/>
       </w:pPr>
+      <w:rPr/>
     </w:lvl>
     <w:lvl w:ilvl="5">
       <w:start w:val="1"/>
@@ -5311,6 +5411,7 @@
         </w:tabs>
         <w:ind w:left="2520" w:hanging="360"/>
       </w:pPr>
+      <w:rPr/>
     </w:lvl>
     <w:lvl w:ilvl="6">
       <w:start w:val="1"/>
@@ -5323,6 +5424,7 @@
         </w:tabs>
         <w:ind w:left="2880" w:hanging="360"/>
       </w:pPr>
+      <w:rPr/>
     </w:lvl>
     <w:lvl w:ilvl="7">
       <w:start w:val="1"/>
@@ -5335,6 +5437,7 @@
         </w:tabs>
         <w:ind w:left="3240" w:hanging="360"/>
       </w:pPr>
+      <w:rPr/>
     </w:lvl>
     <w:lvl w:ilvl="8">
       <w:start w:val="1"/>
@@ -5347,6 +5450,7 @@
         </w:tabs>
         <w:ind w:left="3600" w:hanging="360"/>
       </w:pPr>
+      <w:rPr/>
     </w:lvl>
   </w:abstractNum>
   <w:abstractNum w:abstractNumId="27">
@@ -5513,6 +5617,7 @@
         </w:tabs>
         <w:ind w:left="1080" w:hanging="360"/>
       </w:pPr>
+      <w:rPr/>
     </w:lvl>
     <w:lvl w:ilvl="2">
       <w:start w:val="1"/>
@@ -5525,6 +5630,7 @@
         </w:tabs>
         <w:ind w:left="1440" w:hanging="360"/>
       </w:pPr>
+      <w:rPr/>
     </w:lvl>
     <w:lvl w:ilvl="3">
       <w:start w:val="1"/>
@@ -5537,6 +5643,7 @@
         </w:tabs>
         <w:ind w:left="1800" w:hanging="360"/>
       </w:pPr>
+      <w:rPr/>
     </w:lvl>
     <w:lvl w:ilvl="4">
       <w:start w:val="1"/>
@@ -5549,6 +5656,7 @@
         </w:tabs>
         <w:ind w:left="2160" w:hanging="360"/>
       </w:pPr>
+      <w:rPr/>
     </w:lvl>
     <w:lvl w:ilvl="5">
       <w:start w:val="1"/>
@@ -5561,6 +5669,7 @@
         </w:tabs>
         <w:ind w:left="2520" w:hanging="360"/>
       </w:pPr>
+      <w:rPr/>
     </w:lvl>
     <w:lvl w:ilvl="6">
       <w:start w:val="1"/>
@@ -5573,6 +5682,7 @@
         </w:tabs>
         <w:ind w:left="2880" w:hanging="360"/>
       </w:pPr>
+      <w:rPr/>
     </w:lvl>
     <w:lvl w:ilvl="7">
       <w:start w:val="1"/>
@@ -5585,6 +5695,7 @@
         </w:tabs>
         <w:ind w:left="3240" w:hanging="360"/>
       </w:pPr>
+      <w:rPr/>
     </w:lvl>
     <w:lvl w:ilvl="8">
       <w:start w:val="1"/>
@@ -5597,6 +5708,7 @@
         </w:tabs>
         <w:ind w:left="3600" w:hanging="360"/>
       </w:pPr>
+      <w:rPr/>
     </w:lvl>
   </w:abstractNum>
   <w:abstractNum w:abstractNumId="29">
@@ -5744,9 +5856,9 @@
       <w:lvlJc w:val="left"/>
       <w:pPr>
         <w:tabs>
-          <w:tab w:val="num" w:pos="720"/>
-        </w:tabs>
-        <w:ind w:left="720" w:hanging="283"/>
+          <w:tab w:val="num" w:pos="709"/>
+        </w:tabs>
+        <w:ind w:left="709" w:hanging="283"/>
       </w:pPr>
       <w:rPr>
         <w:rFonts w:ascii="Symbol" w:hAnsi="Symbol" w:cs="Symbol" w:hint="default"/>
@@ -5754,239 +5866,126 @@
     </w:lvl>
     <w:lvl w:ilvl="1">
       <w:start w:val="1"/>
-      <w:numFmt w:val="decimal"/>
-      <w:lvlText w:val="%2."/>
-      <w:lvlJc w:val="left"/>
-      <w:pPr>
-        <w:tabs>
-          <w:tab w:val="num" w:pos="1080"/>
-        </w:tabs>
-        <w:ind w:left="1080" w:hanging="360"/>
-      </w:pPr>
+      <w:numFmt w:val="bullet"/>
+      <w:lvlText w:val=""/>
+      <w:lvlJc w:val="left"/>
+      <w:pPr>
+        <w:tabs>
+          <w:tab w:val="num" w:pos="1418"/>
+        </w:tabs>
+        <w:ind w:left="1418" w:hanging="283"/>
+      </w:pPr>
+      <w:rPr>
+        <w:rFonts w:ascii="Symbol" w:hAnsi="Symbol" w:cs="Symbol" w:hint="default"/>
+      </w:rPr>
     </w:lvl>
     <w:lvl w:ilvl="2">
       <w:start w:val="1"/>
-      <w:numFmt w:val="decimal"/>
-      <w:lvlText w:val="%3."/>
-      <w:lvlJc w:val="left"/>
-      <w:pPr>
-        <w:tabs>
-          <w:tab w:val="num" w:pos="1440"/>
-        </w:tabs>
-        <w:ind w:left="1440" w:hanging="360"/>
-      </w:pPr>
+      <w:numFmt w:val="bullet"/>
+      <w:lvlText w:val=""/>
+      <w:lvlJc w:val="left"/>
+      <w:pPr>
+        <w:tabs>
+          <w:tab w:val="num" w:pos="2127"/>
+        </w:tabs>
+        <w:ind w:left="2127" w:hanging="283"/>
+      </w:pPr>
+      <w:rPr>
+        <w:rFonts w:ascii="Symbol" w:hAnsi="Symbol" w:cs="Symbol" w:hint="default"/>
+      </w:rPr>
     </w:lvl>
     <w:lvl w:ilvl="3">
       <w:start w:val="1"/>
-      <w:numFmt w:val="decimal"/>
-      <w:lvlText w:val="%4."/>
-      <w:lvlJc w:val="left"/>
-      <w:pPr>
-        <w:tabs>
-          <w:tab w:val="num" w:pos="1800"/>
-        </w:tabs>
-        <w:ind w:left="1800" w:hanging="360"/>
-      </w:pPr>
+      <w:numFmt w:val="bullet"/>
+      <w:lvlText w:val=""/>
+      <w:lvlJc w:val="left"/>
+      <w:pPr>
+        <w:tabs>
+          <w:tab w:val="num" w:pos="2836"/>
+        </w:tabs>
+        <w:ind w:left="2836" w:hanging="283"/>
+      </w:pPr>
+      <w:rPr>
+        <w:rFonts w:ascii="Symbol" w:hAnsi="Symbol" w:cs="Symbol" w:hint="default"/>
+      </w:rPr>
     </w:lvl>
     <w:lvl w:ilvl="4">
       <w:start w:val="1"/>
-      <w:numFmt w:val="decimal"/>
-      <w:lvlText w:val="%5."/>
-      <w:lvlJc w:val="left"/>
-      <w:pPr>
-        <w:tabs>
-          <w:tab w:val="num" w:pos="2160"/>
-        </w:tabs>
-        <w:ind w:left="2160" w:hanging="360"/>
-      </w:pPr>
+      <w:numFmt w:val="bullet"/>
+      <w:lvlText w:val=""/>
+      <w:lvlJc w:val="left"/>
+      <w:pPr>
+        <w:tabs>
+          <w:tab w:val="num" w:pos="3545"/>
+        </w:tabs>
+        <w:ind w:left="3545" w:hanging="283"/>
+      </w:pPr>
+      <w:rPr>
+        <w:rFonts w:ascii="Symbol" w:hAnsi="Symbol" w:cs="Symbol" w:hint="default"/>
+      </w:rPr>
     </w:lvl>
     <w:lvl w:ilvl="5">
       <w:start w:val="1"/>
-      <w:numFmt w:val="decimal"/>
-      <w:lvlText w:val="%6."/>
-      <w:lvlJc w:val="left"/>
-      <w:pPr>
-        <w:tabs>
-          <w:tab w:val="num" w:pos="2520"/>
-        </w:tabs>
-        <w:ind w:left="2520" w:hanging="360"/>
-      </w:pPr>
+      <w:numFmt w:val="bullet"/>
+      <w:lvlText w:val=""/>
+      <w:lvlJc w:val="left"/>
+      <w:pPr>
+        <w:tabs>
+          <w:tab w:val="num" w:pos="4254"/>
+        </w:tabs>
+        <w:ind w:left="4254" w:hanging="283"/>
+      </w:pPr>
+      <w:rPr>
+        <w:rFonts w:ascii="Symbol" w:hAnsi="Symbol" w:cs="Symbol" w:hint="default"/>
+      </w:rPr>
     </w:lvl>
     <w:lvl w:ilvl="6">
       <w:start w:val="1"/>
-      <w:numFmt w:val="decimal"/>
-      <w:lvlText w:val="%7."/>
-      <w:lvlJc w:val="left"/>
-      <w:pPr>
-        <w:tabs>
-          <w:tab w:val="num" w:pos="2880"/>
-        </w:tabs>
-        <w:ind w:left="2880" w:hanging="360"/>
-      </w:pPr>
+      <w:numFmt w:val="bullet"/>
+      <w:lvlText w:val=""/>
+      <w:lvlJc w:val="left"/>
+      <w:pPr>
+        <w:tabs>
+          <w:tab w:val="num" w:pos="4963"/>
+        </w:tabs>
+        <w:ind w:left="4963" w:hanging="283"/>
+      </w:pPr>
+      <w:rPr>
+        <w:rFonts w:ascii="Symbol" w:hAnsi="Symbol" w:cs="Symbol" w:hint="default"/>
+      </w:rPr>
     </w:lvl>
     <w:lvl w:ilvl="7">
       <w:start w:val="1"/>
-      <w:numFmt w:val="decimal"/>
-      <w:lvlText w:val="%8."/>
-      <w:lvlJc w:val="left"/>
-      <w:pPr>
-        <w:tabs>
-          <w:tab w:val="num" w:pos="3240"/>
-        </w:tabs>
-        <w:ind w:left="3240" w:hanging="360"/>
-      </w:pPr>
+      <w:numFmt w:val="bullet"/>
+      <w:lvlText w:val=""/>
+      <w:lvlJc w:val="left"/>
+      <w:pPr>
+        <w:tabs>
+          <w:tab w:val="num" w:pos="5672"/>
+        </w:tabs>
+        <w:ind w:left="5672" w:hanging="283"/>
+      </w:pPr>
+      <w:rPr>
+        <w:rFonts w:ascii="Symbol" w:hAnsi="Symbol" w:cs="Symbol" w:hint="default"/>
+      </w:rPr>
     </w:lvl>
     <w:lvl w:ilvl="8">
       <w:start w:val="1"/>
-      <w:numFmt w:val="decimal"/>
-      <w:lvlText w:val="%9."/>
-      <w:lvlJc w:val="left"/>
-      <w:pPr>
-        <w:tabs>
-          <w:tab w:val="num" w:pos="3600"/>
-        </w:tabs>
-        <w:ind w:left="3600" w:hanging="360"/>
-      </w:pPr>
+      <w:numFmt w:val="bullet"/>
+      <w:lvlText w:val=""/>
+      <w:lvlJc w:val="left"/>
+      <w:pPr>
+        <w:tabs>
+          <w:tab w:val="num" w:pos="6381"/>
+        </w:tabs>
+        <w:ind w:left="6381" w:hanging="283"/>
+      </w:pPr>
+      <w:rPr>
+        <w:rFonts w:ascii="Symbol" w:hAnsi="Symbol" w:cs="Symbol" w:hint="default"/>
+      </w:rPr>
     </w:lvl>
   </w:abstractNum>
   <w:abstractNum w:abstractNumId="31">
-    <w:lvl w:ilvl="0">
-      <w:start w:val="1"/>
-      <w:numFmt w:val="bullet"/>
-      <w:lvlText w:val=""/>
-      <w:lvlJc w:val="left"/>
-      <w:pPr>
-        <w:tabs>
-          <w:tab w:val="num" w:pos="709"/>
-        </w:tabs>
-        <w:ind w:left="709" w:hanging="283"/>
-      </w:pPr>
-      <w:rPr>
-        <w:rFonts w:ascii="Symbol" w:hAnsi="Symbol" w:cs="Symbol" w:hint="default"/>
-      </w:rPr>
-    </w:lvl>
-    <w:lvl w:ilvl="1">
-      <w:start w:val="1"/>
-      <w:numFmt w:val="bullet"/>
-      <w:lvlText w:val=""/>
-      <w:lvlJc w:val="left"/>
-      <w:pPr>
-        <w:tabs>
-          <w:tab w:val="num" w:pos="1418"/>
-        </w:tabs>
-        <w:ind w:left="1418" w:hanging="283"/>
-      </w:pPr>
-      <w:rPr>
-        <w:rFonts w:ascii="Symbol" w:hAnsi="Symbol" w:cs="Symbol" w:hint="default"/>
-      </w:rPr>
-    </w:lvl>
-    <w:lvl w:ilvl="2">
-      <w:start w:val="1"/>
-      <w:numFmt w:val="bullet"/>
-      <w:lvlText w:val=""/>
-      <w:lvlJc w:val="left"/>
-      <w:pPr>
-        <w:tabs>
-          <w:tab w:val="num" w:pos="2127"/>
-        </w:tabs>
-        <w:ind w:left="2127" w:hanging="283"/>
-      </w:pPr>
-      <w:rPr>
-        <w:rFonts w:ascii="Symbol" w:hAnsi="Symbol" w:cs="Symbol" w:hint="default"/>
-      </w:rPr>
-    </w:lvl>
-    <w:lvl w:ilvl="3">
-      <w:start w:val="1"/>
-      <w:numFmt w:val="bullet"/>
-      <w:lvlText w:val=""/>
-      <w:lvlJc w:val="left"/>
-      <w:pPr>
-        <w:tabs>
-          <w:tab w:val="num" w:pos="2836"/>
-        </w:tabs>
-        <w:ind w:left="2836" w:hanging="283"/>
-      </w:pPr>
-      <w:rPr>
-        <w:rFonts w:ascii="Symbol" w:hAnsi="Symbol" w:cs="Symbol" w:hint="default"/>
-      </w:rPr>
-    </w:lvl>
-    <w:lvl w:ilvl="4">
-      <w:start w:val="1"/>
-      <w:numFmt w:val="bullet"/>
-      <w:lvlText w:val=""/>
-      <w:lvlJc w:val="left"/>
-      <w:pPr>
-        <w:tabs>
-          <w:tab w:val="num" w:pos="3545"/>
-        </w:tabs>
-        <w:ind w:left="3545" w:hanging="283"/>
-      </w:pPr>
-      <w:rPr>
-        <w:rFonts w:ascii="Symbol" w:hAnsi="Symbol" w:cs="Symbol" w:hint="default"/>
-      </w:rPr>
-    </w:lvl>
-    <w:lvl w:ilvl="5">
-      <w:start w:val="1"/>
-      <w:numFmt w:val="bullet"/>
-      <w:lvlText w:val=""/>
-      <w:lvlJc w:val="left"/>
-      <w:pPr>
-        <w:tabs>
-          <w:tab w:val="num" w:pos="4254"/>
-        </w:tabs>
-        <w:ind w:left="4254" w:hanging="283"/>
-      </w:pPr>
-      <w:rPr>
-        <w:rFonts w:ascii="Symbol" w:hAnsi="Symbol" w:cs="Symbol" w:hint="default"/>
-      </w:rPr>
-    </w:lvl>
-    <w:lvl w:ilvl="6">
-      <w:start w:val="1"/>
-      <w:numFmt w:val="bullet"/>
-      <w:lvlText w:val=""/>
-      <w:lvlJc w:val="left"/>
-      <w:pPr>
-        <w:tabs>
-          <w:tab w:val="num" w:pos="4963"/>
-        </w:tabs>
-        <w:ind w:left="4963" w:hanging="283"/>
-      </w:pPr>
-      <w:rPr>
-        <w:rFonts w:ascii="Symbol" w:hAnsi="Symbol" w:cs="Symbol" w:hint="default"/>
-      </w:rPr>
-    </w:lvl>
-    <w:lvl w:ilvl="7">
-      <w:start w:val="1"/>
-      <w:numFmt w:val="bullet"/>
-      <w:lvlText w:val=""/>
-      <w:lvlJc w:val="left"/>
-      <w:pPr>
-        <w:tabs>
-          <w:tab w:val="num" w:pos="5672"/>
-        </w:tabs>
-        <w:ind w:left="5672" w:hanging="283"/>
-      </w:pPr>
-      <w:rPr>
-        <w:rFonts w:ascii="Symbol" w:hAnsi="Symbol" w:cs="Symbol" w:hint="default"/>
-      </w:rPr>
-    </w:lvl>
-    <w:lvl w:ilvl="8">
-      <w:start w:val="1"/>
-      <w:numFmt w:val="bullet"/>
-      <w:lvlText w:val=""/>
-      <w:lvlJc w:val="left"/>
-      <w:pPr>
-        <w:tabs>
-          <w:tab w:val="num" w:pos="6381"/>
-        </w:tabs>
-        <w:ind w:left="6381" w:hanging="283"/>
-      </w:pPr>
-      <w:rPr>
-        <w:rFonts w:ascii="Symbol" w:hAnsi="Symbol" w:cs="Symbol" w:hint="default"/>
-      </w:rPr>
-    </w:lvl>
-  </w:abstractNum>
-  <w:abstractNum w:abstractNumId="32">
     <w:lvl w:ilvl="0">
       <w:start w:val="1"/>
       <w:numFmt w:val="none"/>
@@ -6197,9 +6196,6 @@
   </w:num>
   <w:num w:numId="31">
     <w:abstractNumId w:val="31"/>
-  </w:num>
-  <w:num w:numId="32">
-    <w:abstractNumId w:val="32"/>
   </w:num>
 </w:numbering>
 </file>
@@ -6365,6 +6361,7 @@
     <w:qFormat/>
     <w:pPr>
       <w:widowControl/>
+      <w:suppressAutoHyphens w:val="true"/>
       <w:bidi w:val="0"/>
       <w:spacing w:lineRule="auto" w:line="276" w:before="0" w:after="200"/>
       <w:jc w:val="left"/>
@@ -6405,8 +6402,8 @@
       <w:u w:val="single"/>
     </w:rPr>
   </w:style>
-  <w:style w:type="character" w:styleId="Bullets">
-    <w:name w:val="Bullets"/>
+  <w:style w:type="character" w:styleId="Bulletsuser">
+    <w:name w:val="Bullets (user)"/>
     <w:qFormat/>
     <w:rPr>
       <w:rFonts w:ascii="OpenSymbol" w:hAnsi="OpenSymbol" w:eastAsia="OpenSymbol" w:cs="OpenSymbol"/>

</xml_diff>